<commit_message>
Organised and updated requirements
</commit_message>
<xml_diff>
--- a/1_Requirements/content_before_putting_into_readme.docx
+++ b/1_Requirements/content_before_putting_into_readme.docx
@@ -47,15 +47,7 @@
         <w:t>example,</w:t>
       </w:r>
       <w:r>
-        <w:t xml:space="preserve"> let the user enter the name "</w:t>
-      </w:r>
-      <w:proofErr w:type="spellStart"/>
-      <w:r>
-        <w:t>chan</w:t>
-      </w:r>
-      <w:proofErr w:type="spellEnd"/>
-      <w:r>
-        <w:t>".</w:t>
+        <w:t xml:space="preserve"> let the user enter the name "chan".</w:t>
       </w:r>
       <w:r>
         <w:t xml:space="preserve"> T</w:t>
@@ -164,82 +156,14 @@
     <w:p/>
     <w:p>
       <w:r>
-        <w:t>And the same thing will continue with till all the characters in his name is</w:t>
-      </w:r>
-    </w:p>
-    <w:p>
+        <w:t>And the same thing will continue till all the characters in his name is</w:t>
+      </w:r>
+      <w:r>
+        <w:t xml:space="preserve"> </w:t>
+      </w:r>
       <w:r>
         <w:t>completed.</w:t>
       </w:r>
-    </w:p>
-    <w:p>
-      <w:r>
-        <w:t>In the future:</w:t>
-      </w:r>
-    </w:p>
-    <w:p>
-      <w:r>
-        <w:t>0) A story board will be made which will be featuring this proverb</w:t>
-      </w:r>
-    </w:p>
-    <w:p>
-      <w:r>
-        <w:t>"If there is no enemy within, the enemy outside can do us no harm " and involves</w:t>
-      </w:r>
-    </w:p>
-    <w:p>
-      <w:r>
-        <w:t>a samurai.</w:t>
-      </w:r>
-    </w:p>
-    <w:p>
-      <w:r>
-        <w:t>1) We will make this game more tough by introducing our own random characters</w:t>
-      </w:r>
-    </w:p>
-    <w:p>
-      <w:r>
-        <w:t>, that the user has to remember correctly with the correct order and has to play</w:t>
-      </w:r>
-    </w:p>
-    <w:p>
-      <w:r>
-        <w:lastRenderedPageBreak/>
-        <w:t>this game.</w:t>
-      </w:r>
-    </w:p>
-    <w:p>
-      <w:r>
-        <w:t xml:space="preserve">2) </w:t>
-      </w:r>
-      <w:r>
-        <w:t>Adding</w:t>
-      </w:r>
-      <w:r>
-        <w:t xml:space="preserve"> a score card - The user will be tested on the </w:t>
-      </w:r>
-      <w:r>
-        <w:t>responsiveness</w:t>
-      </w:r>
-      <w:r>
-        <w:t xml:space="preserve"> of his input. We will try to</w:t>
-      </w:r>
-    </w:p>
-    <w:p>
-      <w:r>
-        <w:t>measure in milli seconds the time he takes to respond.</w:t>
-      </w:r>
-    </w:p>
-    <w:p>
-      <w:pPr>
-        <w:tabs>
-          <w:tab w:val="left" w:pos="1265"/>
-        </w:tabs>
-        <w:rPr>
-          <w:b/>
-          <w:bCs/>
-        </w:rPr>
-      </w:pPr>
     </w:p>
     <w:p>
       <w:pPr>
@@ -268,7 +192,6 @@
         </w:r>
       </w:hyperlink>
     </w:p>
-    <w:p/>
     <w:p>
       <w:hyperlink r:id="rId7" w:history="1">
         <w:r>
@@ -279,7 +202,6 @@
         </w:r>
       </w:hyperlink>
     </w:p>
-    <w:p/>
     <w:p>
       <w:r>
         <w:t>See the African proverb</w:t>
@@ -308,6 +230,7 @@
         </w:tabs>
       </w:pPr>
       <w:r>
+        <w:lastRenderedPageBreak/>
         <w:t>Shadow fight story</w:t>
       </w:r>
       <w:r>
@@ -407,96 +330,135 @@
     </w:p>
     <w:p>
       <w:r>
+        <w:t>His father was ageing, and her mother too, his father was in the bed before being dead.</w:t>
+      </w:r>
+    </w:p>
+    <w:p>
+      <w:r>
+        <w:t>He promised to his father that he will stop using the witch techniques.</w:t>
+      </w:r>
+      <w:r>
+        <w:t xml:space="preserve"> His father told the whole story </w:t>
+      </w:r>
+      <w:r>
+        <w:t>that,</w:t>
+      </w:r>
+      <w:r>
+        <w:t xml:space="preserve"> the king is killing everybody without mercy as it is one of the qualities  that gets </w:t>
+      </w:r>
+      <w:r>
+        <w:t xml:space="preserve">to the wielder of the sword. Even the king’s father was like that but he did not changed, he was killed by the the samurai so that kingdom can be guarded. </w:t>
+      </w:r>
+    </w:p>
+    <w:p>
+      <w:r>
+        <w:t xml:space="preserve">But </w:t>
+      </w:r>
+      <w:r>
+        <w:t xml:space="preserve">the mother’s </w:t>
+      </w:r>
+      <w:r>
+        <w:t>sisters</w:t>
+      </w:r>
+      <w:r>
+        <w:t xml:space="preserve"> did not forget the mission</w:t>
+      </w:r>
+      <w:r>
+        <w:t>, so they burned the whole</w:t>
+      </w:r>
+      <w:r>
+        <w:t xml:space="preserve"> village at night while the hero was in the king’s place to tell him that he will turn good. </w:t>
+      </w:r>
+    </w:p>
+    <w:p>
+      <w:r>
+        <w:t>While telling the king about his feeling and want to quit even though knowing that if he tells no to the king he would be dead.</w:t>
+      </w:r>
+    </w:p>
+    <w:p>
+      <w:r>
+        <w:t xml:space="preserve">He saw that king summoned the witch to burn the whole village down to get his hands on the sword. </w:t>
+      </w:r>
+    </w:p>
+    <w:p>
+      <w:r>
+        <w:t>He was missioned to kill the witches with the same technique and went on  to kill the king but he would  not be able to. He thought that he can’t remain forever like this he has to end this witch thing and killed himself.</w:t>
+      </w:r>
+    </w:p>
+    <w:p>
+      <w:pPr>
+        <w:rPr>
+          <w:b/>
+          <w:bCs/>
+        </w:rPr>
+      </w:pPr>
+    </w:p>
+    <w:p>
+      <w:pPr>
+        <w:rPr>
+          <w:b/>
+          <w:bCs/>
+        </w:rPr>
+      </w:pPr>
+    </w:p>
+    <w:p>
+      <w:pPr>
+        <w:rPr>
+          <w:b/>
+          <w:bCs/>
+        </w:rPr>
+      </w:pPr>
+    </w:p>
+    <w:p>
+      <w:pPr>
+        <w:rPr>
+          <w:b/>
+          <w:bCs/>
+        </w:rPr>
+      </w:pPr>
+      <w:r>
+        <w:rPr>
+          <w:b/>
+          <w:bCs/>
+        </w:rPr>
         <w:lastRenderedPageBreak/>
-        <w:t>His father was ageing, and her mother too, his father was in the bed before being dead.</w:t>
-      </w:r>
-    </w:p>
-    <w:p>
-      <w:r>
-        <w:t>He promised to his father that he will stop using the witch techniques.</w:t>
-      </w:r>
-      <w:r>
-        <w:t xml:space="preserve"> His father told the whole story </w:t>
-      </w:r>
-      <w:r>
-        <w:t>that,</w:t>
-      </w:r>
-      <w:r>
-        <w:t xml:space="preserve"> the king is killing everybody without mercy as it is one of the qualities  that gets </w:t>
-      </w:r>
-      <w:r>
-        <w:t xml:space="preserve">to the wielder of the sword. Even the king’s father was like that but he did not changed, he was killed by the </w:t>
-      </w:r>
-      <w:proofErr w:type="spellStart"/>
-      <w:r>
-        <w:t>the</w:t>
-      </w:r>
-      <w:proofErr w:type="spellEnd"/>
-      <w:r>
-        <w:t xml:space="preserve"> samurai so that kingdom can be guarded. </w:t>
-      </w:r>
-    </w:p>
-    <w:p>
-      <w:r>
-        <w:t xml:space="preserve">But </w:t>
-      </w:r>
-      <w:r>
-        <w:t xml:space="preserve">the mother’s </w:t>
-      </w:r>
-      <w:r>
-        <w:t>sisters</w:t>
-      </w:r>
-      <w:r>
-        <w:t xml:space="preserve"> did not forget the mission</w:t>
-      </w:r>
-      <w:r>
-        <w:t>, so they burned the whole</w:t>
-      </w:r>
-      <w:r>
-        <w:t xml:space="preserve"> village at night while the hero was in the king’s place to tell him that he will turn good. </w:t>
-      </w:r>
-    </w:p>
-    <w:p>
-      <w:r>
-        <w:t>While telling the king about his feeling and want to quit even though knowing that if he tells no to the king he would be dead.</w:t>
-      </w:r>
-    </w:p>
-    <w:p>
-      <w:r>
-        <w:t xml:space="preserve">He saw that king summoned the witch to burn the whole village down to get his hands on the sword. </w:t>
-      </w:r>
-    </w:p>
-    <w:p>
-      <w:r>
-        <w:t>He was missioned to kill the witches with the same technique and went on  to kill the king but he would  not be able to. He thought that he can’t remain forever like this he has to end this witch thing and killed himself.</w:t>
-      </w:r>
-    </w:p>
-    <w:p>
-      <w:pPr>
-        <w:rPr>
-          <w:b/>
-          <w:bCs/>
-        </w:rPr>
-      </w:pPr>
-      <w:r>
-        <w:rPr>
-          <w:b/>
-          <w:bCs/>
-        </w:rPr>
         <w:t>Cost and Features</w:t>
       </w:r>
     </w:p>
     <w:p>
       <w:r>
-        <w:t>Here the cost refers to the hours (time) that e</w:t>
+        <w:t xml:space="preserve">Since it is a prototype, and me being the only developer, I take the </w:t>
+      </w:r>
+      <w:r>
+        <w:t xml:space="preserve">cost </w:t>
+      </w:r>
+      <w:r>
+        <w:t xml:space="preserve">as </w:t>
+      </w:r>
+      <w:r>
+        <w:t>the hours (time) that e</w:t>
       </w:r>
       <w:r>
         <w:t>ach feature takes for developing it.</w:t>
       </w:r>
-    </w:p>
-    <w:p>
-      <w:r>
-        <w:t>We are going to see</w:t>
+      <w:r>
+        <w:t xml:space="preserve"> </w:t>
+      </w:r>
+    </w:p>
+    <w:p>
+      <w:r>
+        <w:t>We can see that the game is very simple to understand. The core of the game play is validating the user input based on initial conditions. The</w:t>
+      </w:r>
+      <w:r>
+        <w:t xml:space="preserve"> time taken for developin</w:t>
+      </w:r>
+      <w:r>
+        <w:t xml:space="preserve">g this gameplay together with the box animation is 6 +/- 2 hours. </w:t>
+      </w:r>
+    </w:p>
+    <w:p>
+      <w:r>
+        <w:t xml:space="preserve">Please see the csv file included. </w:t>
       </w:r>
     </w:p>
     <w:p/>
@@ -528,9 +490,16 @@
         <w:t>name,</w:t>
       </w:r>
       <w:r>
-        <w:t xml:space="preserve"> and will press at most 3 keys during the game play</w:t>
-      </w:r>
-    </w:p>
+        <w:t xml:space="preserve"> and will press keys during the game play</w:t>
+      </w:r>
+      <w:r>
+        <w:t>.</w:t>
+      </w:r>
+      <w:r>
+        <w:t xml:space="preserve"> The user will interact with the game through the display and keyboard only.</w:t>
+      </w:r>
+    </w:p>
+    <w:p/>
     <w:p>
       <w:pPr>
         <w:rPr>
@@ -561,16 +530,16 @@
         <mc:AlternateContent>
           <mc:Choice Requires="wps">
             <w:drawing>
-              <wp:anchor distT="45720" distB="45720" distL="114300" distR="114300" simplePos="0" relativeHeight="251661312" behindDoc="0" locked="0" layoutInCell="1" allowOverlap="1" wp14:anchorId="1F76431F" wp14:editId="0983E4FA">
+              <wp:anchor distT="45720" distB="45720" distL="114300" distR="114300" simplePos="0" relativeHeight="251661312" behindDoc="0" locked="0" layoutInCell="1" allowOverlap="1" wp14:anchorId="1F76431F" wp14:editId="3EC227C6">
                 <wp:simplePos x="0" y="0"/>
                 <wp:positionH relativeFrom="column">
-                  <wp:posOffset>2689528</wp:posOffset>
+                  <wp:posOffset>2687320</wp:posOffset>
                 </wp:positionH>
                 <wp:positionV relativeFrom="paragraph">
-                  <wp:posOffset>86968</wp:posOffset>
+                  <wp:posOffset>86995</wp:posOffset>
                 </wp:positionV>
-                <wp:extent cx="2360930" cy="1404620"/>
-                <wp:effectExtent l="0" t="0" r="22860" b="11430"/>
+                <wp:extent cx="2360930" cy="1391285"/>
+                <wp:effectExtent l="0" t="0" r="22860" b="18415"/>
                 <wp:wrapSquare wrapText="bothSides"/>
                 <wp:docPr id="2" name="Text Box 2"/>
                 <wp:cNvGraphicFramePr>
@@ -585,7 +554,7 @@
                       <wps:spPr bwMode="auto">
                         <a:xfrm>
                           <a:off x="0" y="0"/>
-                          <a:ext cx="2360930" cy="1404620"/>
+                          <a:ext cx="2360930" cy="1391285"/>
                         </a:xfrm>
                         <a:prstGeom prst="rect">
                           <a:avLst/>
@@ -627,7 +596,7 @@
                         </w:txbxContent>
                       </wps:txbx>
                       <wps:bodyPr rot="0" vert="horz" wrap="square" lIns="91440" tIns="45720" rIns="91440" bIns="45720" anchor="t" anchorCtr="0">
-                        <a:spAutoFit/>
+                        <a:noAutofit/>
                       </wps:bodyPr>
                     </wps:wsp>
                   </a:graphicData>
@@ -636,7 +605,7 @@
                   <wp14:pctWidth>40000</wp14:pctWidth>
                 </wp14:sizeRelH>
                 <wp14:sizeRelV relativeFrom="margin">
-                  <wp14:pctHeight>20000</wp14:pctHeight>
+                  <wp14:pctHeight>0</wp14:pctHeight>
                 </wp14:sizeRelV>
               </wp:anchor>
             </w:drawing>
@@ -647,8 +616,8 @@
                 <v:stroke joinstyle="miter"/>
                 <v:path gradientshapeok="t" o:connecttype="rect"/>
               </v:shapetype>
-              <v:shape id="Text Box 2" o:spid="_x0000_s1026" type="#_x0000_t202" style="position:absolute;margin-left:211.75pt;margin-top:6.85pt;width:185.9pt;height:110.6pt;z-index:251661312;visibility:visible;mso-wrap-style:square;mso-width-percent:400;mso-height-percent:200;mso-wrap-distance-left:9pt;mso-wrap-distance-top:3.6pt;mso-wrap-distance-right:9pt;mso-wrap-distance-bottom:3.6pt;mso-position-horizontal:absolute;mso-position-horizontal-relative:text;mso-position-vertical:absolute;mso-position-vertical-relative:text;mso-width-percent:400;mso-height-percent:200;mso-width-relative:margin;mso-height-relative:margin;v-text-anchor:top" o:gfxdata="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">
-                <v:textbox style="mso-fit-shape-to-text:t">
+              <v:shape id="Text Box 2" o:spid="_x0000_s1026" type="#_x0000_t202" style="position:absolute;margin-left:211.6pt;margin-top:6.85pt;width:185.9pt;height:109.55pt;z-index:251661312;visibility:visible;mso-wrap-style:square;mso-width-percent:400;mso-height-percent:0;mso-wrap-distance-left:9pt;mso-wrap-distance-top:3.6pt;mso-wrap-distance-right:9pt;mso-wrap-distance-bottom:3.6pt;mso-position-horizontal:absolute;mso-position-horizontal-relative:text;mso-position-vertical:absolute;mso-position-vertical-relative:text;mso-width-percent:400;mso-height-percent:0;mso-width-relative:margin;mso-height-relative:margin;v-text-anchor:top" o:gfxdata="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">
+                <v:textbox>
                   <w:txbxContent>
                     <w:p>
                       <w:r>
@@ -894,20 +863,19 @@
           <w:bCs/>
           <w:noProof/>
         </w:rPr>
-        <w:lastRenderedPageBreak/>
         <mc:AlternateContent>
           <mc:Choice Requires="wps">
             <w:drawing>
-              <wp:anchor distT="45720" distB="45720" distL="114300" distR="114300" simplePos="0" relativeHeight="251665408" behindDoc="0" locked="0" layoutInCell="1" allowOverlap="1" wp14:anchorId="4EDB9F2E" wp14:editId="224DB4EA">
+              <wp:anchor distT="45720" distB="45720" distL="114300" distR="114300" simplePos="0" relativeHeight="251665408" behindDoc="0" locked="0" layoutInCell="1" allowOverlap="1" wp14:anchorId="4EDB9F2E" wp14:editId="58F6E4C0">
                 <wp:simplePos x="0" y="0"/>
                 <wp:positionH relativeFrom="column">
-                  <wp:posOffset>2649165</wp:posOffset>
+                  <wp:posOffset>2647315</wp:posOffset>
                 </wp:positionH>
                 <wp:positionV relativeFrom="paragraph">
-                  <wp:posOffset>99944</wp:posOffset>
+                  <wp:posOffset>99060</wp:posOffset>
                 </wp:positionV>
-                <wp:extent cx="2360930" cy="1404620"/>
-                <wp:effectExtent l="0" t="0" r="22860" b="11430"/>
+                <wp:extent cx="2393950" cy="1287780"/>
+                <wp:effectExtent l="0" t="0" r="25400" b="26670"/>
                 <wp:wrapSquare wrapText="bothSides"/>
                 <wp:docPr id="5" name="Text Box 2"/>
                 <wp:cNvGraphicFramePr>
@@ -922,7 +890,7 @@
                       <wps:spPr bwMode="auto">
                         <a:xfrm>
                           <a:off x="0" y="0"/>
-                          <a:ext cx="2360930" cy="1404620"/>
+                          <a:ext cx="2393950" cy="1287780"/>
                         </a:xfrm>
                         <a:prstGeom prst="rect">
                           <a:avLst/>
@@ -979,24 +947,24 @@
                         </w:txbxContent>
                       </wps:txbx>
                       <wps:bodyPr rot="0" vert="horz" wrap="square" lIns="91440" tIns="45720" rIns="91440" bIns="45720" anchor="t" anchorCtr="0">
-                        <a:spAutoFit/>
+                        <a:noAutofit/>
                       </wps:bodyPr>
                     </wps:wsp>
                   </a:graphicData>
                 </a:graphic>
                 <wp14:sizeRelH relativeFrom="margin">
-                  <wp14:pctWidth>40000</wp14:pctWidth>
+                  <wp14:pctWidth>0</wp14:pctWidth>
                 </wp14:sizeRelH>
                 <wp14:sizeRelV relativeFrom="margin">
-                  <wp14:pctHeight>20000</wp14:pctHeight>
+                  <wp14:pctHeight>0</wp14:pctHeight>
                 </wp14:sizeRelV>
               </wp:anchor>
             </w:drawing>
           </mc:Choice>
           <mc:Fallback>
             <w:pict>
-              <v:shape w14:anchorId="4EDB9F2E" id="_x0000_s1028" type="#_x0000_t202" style="position:absolute;margin-left:208.6pt;margin-top:7.85pt;width:185.9pt;height:110.6pt;z-index:251665408;visibility:visible;mso-wrap-style:square;mso-width-percent:400;mso-height-percent:200;mso-wrap-distance-left:9pt;mso-wrap-distance-top:3.6pt;mso-wrap-distance-right:9pt;mso-wrap-distance-bottom:3.6pt;mso-position-horizontal:absolute;mso-position-horizontal-relative:text;mso-position-vertical:absolute;mso-position-vertical-relative:text;mso-width-percent:400;mso-height-percent:200;mso-width-relative:margin;mso-height-relative:margin;v-text-anchor:top" o:gfxdata="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">
-                <v:textbox style="mso-fit-shape-to-text:t">
+              <v:shape w14:anchorId="4EDB9F2E" id="_x0000_s1028" type="#_x0000_t202" style="position:absolute;margin-left:208.45pt;margin-top:7.8pt;width:188.5pt;height:101.4pt;z-index:251665408;visibility:visible;mso-wrap-style:square;mso-width-percent:0;mso-height-percent:0;mso-wrap-distance-left:9pt;mso-wrap-distance-top:3.6pt;mso-wrap-distance-right:9pt;mso-wrap-distance-bottom:3.6pt;mso-position-horizontal:absolute;mso-position-horizontal-relative:text;mso-position-vertical:absolute;mso-position-vertical-relative:text;mso-width-percent:0;mso-height-percent:0;mso-width-relative:margin;mso-height-relative:margin;v-text-anchor:top" o:gfxdata="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">
+                <v:textbox>
                   <w:txbxContent>
                     <w:p>
                       <w:r>
@@ -1050,7 +1018,7 @@
         <mc:AlternateContent>
           <mc:Choice Requires="wps">
             <w:drawing>
-              <wp:anchor distT="45720" distB="45720" distL="114300" distR="114300" simplePos="0" relativeHeight="251663360" behindDoc="0" locked="0" layoutInCell="1" allowOverlap="1" wp14:anchorId="4E06CE0B" wp14:editId="709956F8">
+              <wp:anchor distT="45720" distB="45720" distL="114300" distR="114300" simplePos="0" relativeHeight="251663360" behindDoc="0" locked="0" layoutInCell="1" allowOverlap="1" wp14:anchorId="4E06CE0B" wp14:editId="5C8C28C1">
                 <wp:simplePos x="0" y="0"/>
                 <wp:positionH relativeFrom="margin">
                   <wp:align>left</wp:align>
@@ -1058,8 +1026,8 @@
                 <wp:positionV relativeFrom="paragraph">
                   <wp:posOffset>97045</wp:posOffset>
                 </wp:positionV>
-                <wp:extent cx="2360930" cy="1404620"/>
-                <wp:effectExtent l="0" t="0" r="22860" b="20955"/>
+                <wp:extent cx="2360930" cy="1287780"/>
+                <wp:effectExtent l="0" t="0" r="22860" b="26670"/>
                 <wp:wrapSquare wrapText="bothSides"/>
                 <wp:docPr id="3" name="Text Box 2"/>
                 <wp:cNvGraphicFramePr>
@@ -1074,7 +1042,7 @@
                       <wps:spPr bwMode="auto">
                         <a:xfrm>
                           <a:off x="0" y="0"/>
-                          <a:ext cx="2360930" cy="1404620"/>
+                          <a:ext cx="2360930" cy="1288111"/>
                         </a:xfrm>
                         <a:prstGeom prst="rect">
                           <a:avLst/>
@@ -1113,7 +1081,7 @@
                         </w:txbxContent>
                       </wps:txbx>
                       <wps:bodyPr rot="0" vert="horz" wrap="square" lIns="91440" tIns="45720" rIns="91440" bIns="45720" anchor="t" anchorCtr="0">
-                        <a:spAutoFit/>
+                        <a:noAutofit/>
                       </wps:bodyPr>
                     </wps:wsp>
                   </a:graphicData>
@@ -1122,15 +1090,15 @@
                   <wp14:pctWidth>40000</wp14:pctWidth>
                 </wp14:sizeRelH>
                 <wp14:sizeRelV relativeFrom="margin">
-                  <wp14:pctHeight>20000</wp14:pctHeight>
+                  <wp14:pctHeight>0</wp14:pctHeight>
                 </wp14:sizeRelV>
               </wp:anchor>
             </w:drawing>
           </mc:Choice>
           <mc:Fallback>
             <w:pict>
-              <v:shape w14:anchorId="4E06CE0B" id="_x0000_s1029" type="#_x0000_t202" style="position:absolute;margin-left:0;margin-top:7.65pt;width:185.9pt;height:110.6pt;z-index:251663360;visibility:visible;mso-wrap-style:square;mso-width-percent:400;mso-height-percent:200;mso-wrap-distance-left:9pt;mso-wrap-distance-top:3.6pt;mso-wrap-distance-right:9pt;mso-wrap-distance-bottom:3.6pt;mso-position-horizontal:left;mso-position-horizontal-relative:margin;mso-position-vertical:absolute;mso-position-vertical-relative:text;mso-width-percent:400;mso-height-percent:200;mso-width-relative:margin;mso-height-relative:margin;v-text-anchor:top" o:gfxdata="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">
-                <v:textbox style="mso-fit-shape-to-text:t">
+              <v:shape w14:anchorId="4E06CE0B" id="_x0000_s1029" type="#_x0000_t202" style="position:absolute;margin-left:0;margin-top:7.65pt;width:185.9pt;height:101.4pt;z-index:251663360;visibility:visible;mso-wrap-style:square;mso-width-percent:400;mso-height-percent:0;mso-wrap-distance-left:9pt;mso-wrap-distance-top:3.6pt;mso-wrap-distance-right:9pt;mso-wrap-distance-bottom:3.6pt;mso-position-horizontal:left;mso-position-horizontal-relative:margin;mso-position-vertical:absolute;mso-position-vertical-relative:text;mso-width-percent:400;mso-height-percent:0;mso-width-relative:margin;mso-height-relative:margin;v-text-anchor:top" o:gfxdata="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">
+                <v:textbox>
                   <w:txbxContent>
                     <w:p>
                       <w:r>
@@ -1205,11 +1173,44 @@
           <w:bCs/>
         </w:rPr>
       </w:pPr>
-      <w:r>
-        <w:rPr>
-          <w:b/>
-          <w:bCs/>
-        </w:rPr>
+    </w:p>
+    <w:p>
+      <w:pPr>
+        <w:rPr>
+          <w:b/>
+          <w:bCs/>
+        </w:rPr>
+      </w:pPr>
+    </w:p>
+    <w:p>
+      <w:pPr>
+        <w:rPr>
+          <w:b/>
+          <w:bCs/>
+        </w:rPr>
+      </w:pPr>
+    </w:p>
+    <w:p>
+      <w:pPr>
+        <w:rPr>
+          <w:b/>
+          <w:bCs/>
+        </w:rPr>
+      </w:pPr>
+    </w:p>
+    <w:p>
+      <w:pPr>
+        <w:rPr>
+          <w:b/>
+          <w:bCs/>
+        </w:rPr>
+      </w:pPr>
+      <w:r>
+        <w:rPr>
+          <w:b/>
+          <w:bCs/>
+        </w:rPr>
+        <w:lastRenderedPageBreak/>
         <w:t>4 W’s and H’s</w:t>
       </w:r>
     </w:p>
@@ -1225,28 +1226,293 @@
           <w:b/>
           <w:bCs/>
         </w:rPr>
-        <w:t>High level req</w:t>
-      </w:r>
-    </w:p>
-    <w:p>
-      <w:pPr>
-        <w:rPr>
-          <w:b/>
-          <w:bCs/>
-        </w:rPr>
-      </w:pPr>
-      <w:r>
-        <w:rPr>
-          <w:b/>
-          <w:bCs/>
-        </w:rPr>
-        <w:t>Low level req</w:t>
-      </w:r>
-    </w:p>
-    <w:p/>
-    <w:p>
-      <w:r>
-        <w:t xml:space="preserve">For every high requirement u need to have a swot analysis and 4w’s and H analysis </w:t>
+        <w:t>WHO</w:t>
+      </w:r>
+    </w:p>
+    <w:p>
+      <w:pPr>
+        <w:rPr>
+          <w:b/>
+          <w:bCs/>
+        </w:rPr>
+      </w:pPr>
+      <w:r>
+        <w:t xml:space="preserve">The game play is targeted for the people who want to test their cognitive abilities – both memory and </w:t>
+      </w:r>
+      <w:r>
+        <w:t>responsiveness.</w:t>
+      </w:r>
+    </w:p>
+    <w:p>
+      <w:pPr>
+        <w:rPr>
+          <w:b/>
+          <w:bCs/>
+        </w:rPr>
+      </w:pPr>
+      <w:r>
+        <w:rPr>
+          <w:b/>
+          <w:bCs/>
+        </w:rPr>
+        <w:t>WHAT</w:t>
+      </w:r>
+      <w:r>
+        <w:rPr>
+          <w:b/>
+          <w:bCs/>
+        </w:rPr>
+        <w:t xml:space="preserve"> </w:t>
+      </w:r>
+    </w:p>
+    <w:p>
+      <w:r>
+        <w:t>This is a simple game that will make the user to apply their cognitive skills. This game above a specific difficulty (for example when a user inputs a string of length 15 characters) it feels very difficult to play</w:t>
+      </w:r>
+      <w:r>
+        <w:t xml:space="preserve">. </w:t>
+      </w:r>
+      <w:r>
+        <w:t>So,</w:t>
+      </w:r>
+      <w:r>
+        <w:t xml:space="preserve"> it caters to all the </w:t>
+      </w:r>
+      <w:r>
+        <w:t>individuals,</w:t>
+      </w:r>
+      <w:r>
+        <w:t xml:space="preserve"> right from people who have low level of cognitive ability to people who have high level of cognitive ability. </w:t>
+      </w:r>
+    </w:p>
+    <w:p>
+      <w:pPr>
+        <w:tabs>
+          <w:tab w:val="left" w:pos="1089"/>
+        </w:tabs>
+        <w:rPr>
+          <w:b/>
+          <w:bCs/>
+        </w:rPr>
+      </w:pPr>
+      <w:r>
+        <w:rPr>
+          <w:b/>
+          <w:bCs/>
+        </w:rPr>
+        <w:t>WHEN</w:t>
+      </w:r>
+      <w:r>
+        <w:rPr>
+          <w:b/>
+          <w:bCs/>
+        </w:rPr>
+        <w:tab/>
+      </w:r>
+    </w:p>
+    <w:p>
+      <w:r>
+        <w:t xml:space="preserve">This game tests out individual’s cognitive ability. </w:t>
+      </w:r>
+      <w:r>
+        <w:t>So,</w:t>
+      </w:r>
+      <w:r>
+        <w:t xml:space="preserve"> this which can be played irrespective of what age they are.</w:t>
+      </w:r>
+    </w:p>
+    <w:p>
+      <w:pPr>
+        <w:rPr>
+          <w:b/>
+          <w:bCs/>
+        </w:rPr>
+      </w:pPr>
+      <w:r>
+        <w:rPr>
+          <w:b/>
+          <w:bCs/>
+        </w:rPr>
+        <w:t>WHERE</w:t>
+      </w:r>
+      <w:r>
+        <w:rPr>
+          <w:b/>
+          <w:bCs/>
+        </w:rPr>
+        <w:t xml:space="preserve"> </w:t>
+      </w:r>
+    </w:p>
+    <w:p>
+      <w:r>
+        <w:t xml:space="preserve">This game can run in just the command line </w:t>
+      </w:r>
+      <w:r>
+        <w:t>environment,</w:t>
+      </w:r>
+      <w:r>
+        <w:t xml:space="preserve"> which now every major OS supports.</w:t>
+      </w:r>
+    </w:p>
+    <w:p>
+      <w:pPr>
+        <w:rPr>
+          <w:b/>
+          <w:bCs/>
+        </w:rPr>
+      </w:pPr>
+      <w:r>
+        <w:rPr>
+          <w:b/>
+          <w:bCs/>
+        </w:rPr>
+        <w:t xml:space="preserve">HOW </w:t>
+      </w:r>
+    </w:p>
+    <w:p>
+      <w:r>
+        <w:t>User needs to press an integer that indicates to the game that he has selected the character among a list of characters being displayed. User interacts with the gameplay through the keyboard.</w:t>
+      </w:r>
+    </w:p>
+    <w:p>
+      <w:pPr>
+        <w:rPr>
+          <w:b/>
+          <w:bCs/>
+        </w:rPr>
+      </w:pPr>
+    </w:p>
+    <w:p>
+      <w:pPr>
+        <w:rPr>
+          <w:b/>
+          <w:bCs/>
+        </w:rPr>
+      </w:pPr>
+    </w:p>
+    <w:p>
+      <w:pPr>
+        <w:rPr>
+          <w:b/>
+          <w:bCs/>
+        </w:rPr>
+      </w:pPr>
+    </w:p>
+    <w:p>
+      <w:pPr>
+        <w:rPr>
+          <w:b/>
+          <w:bCs/>
+        </w:rPr>
+      </w:pPr>
+    </w:p>
+    <w:p>
+      <w:pPr>
+        <w:rPr>
+          <w:b/>
+          <w:bCs/>
+        </w:rPr>
+      </w:pPr>
+    </w:p>
+    <w:p>
+      <w:pPr>
+        <w:rPr>
+          <w:b/>
+          <w:bCs/>
+        </w:rPr>
+      </w:pPr>
+    </w:p>
+    <w:p>
+      <w:pPr>
+        <w:rPr>
+          <w:b/>
+          <w:bCs/>
+        </w:rPr>
+      </w:pPr>
+    </w:p>
+    <w:p>
+      <w:pPr>
+        <w:rPr>
+          <w:b/>
+          <w:bCs/>
+        </w:rPr>
+      </w:pPr>
+    </w:p>
+    <w:p>
+      <w:pPr>
+        <w:rPr>
+          <w:b/>
+          <w:bCs/>
+        </w:rPr>
+      </w:pPr>
+    </w:p>
+    <w:p>
+      <w:pPr>
+        <w:rPr>
+          <w:b/>
+          <w:bCs/>
+        </w:rPr>
+      </w:pPr>
+    </w:p>
+    <w:p>
+      <w:pPr>
+        <w:rPr>
+          <w:b/>
+          <w:bCs/>
+        </w:rPr>
+      </w:pPr>
+    </w:p>
+    <w:p>
+      <w:pPr>
+        <w:rPr>
+          <w:b/>
+          <w:bCs/>
+        </w:rPr>
+      </w:pPr>
+    </w:p>
+    <w:p>
+      <w:pPr>
+        <w:rPr>
+          <w:b/>
+          <w:bCs/>
+        </w:rPr>
+      </w:pPr>
+    </w:p>
+    <w:p>
+      <w:pPr>
+        <w:rPr>
+          <w:b/>
+          <w:bCs/>
+        </w:rPr>
+      </w:pPr>
+    </w:p>
+    <w:p>
+      <w:pPr>
+        <w:rPr>
+          <w:b/>
+          <w:bCs/>
+        </w:rPr>
+      </w:pPr>
+      <w:r>
+        <w:rPr>
+          <w:b/>
+          <w:bCs/>
+        </w:rPr>
+        <w:lastRenderedPageBreak/>
+        <w:t xml:space="preserve">Extra info  </w:t>
+      </w:r>
+    </w:p>
+    <w:p>
+      <w:r>
+        <w:t>Use this website for converting csv into mark down tables</w:t>
+      </w:r>
+    </w:p>
+    <w:p>
+      <w:r>
+        <w:t>https://github.com/mplewis/csvtomd</w:t>
+      </w:r>
+      <w:r>
+        <w:t>/</w:t>
       </w:r>
     </w:p>
     <w:sectPr>
@@ -1967,6 +2233,7 @@
     <w:lsdException w:name="HTML Sample" w:semiHidden="1" w:unhideWhenUsed="1"/>
     <w:lsdException w:name="HTML Typewriter" w:semiHidden="1" w:unhideWhenUsed="1"/>
     <w:lsdException w:name="HTML Variable" w:semiHidden="1" w:unhideWhenUsed="1"/>
+    <w:lsdException w:name="Normal Table" w:semiHidden="1" w:unhideWhenUsed="1"/>
     <w:lsdException w:name="annotation subject" w:semiHidden="1" w:unhideWhenUsed="1"/>
     <w:lsdException w:name="No List" w:semiHidden="1" w:unhideWhenUsed="1"/>
     <w:lsdException w:name="Outline List 1" w:semiHidden="1" w:unhideWhenUsed="1"/>
@@ -2013,8 +2280,10 @@
     <w:lsdException w:name="Table Subtle 2" w:semiHidden="1" w:unhideWhenUsed="1"/>
     <w:lsdException w:name="Table Web 1" w:semiHidden="1" w:unhideWhenUsed="1"/>
     <w:lsdException w:name="Table Web 2" w:semiHidden="1" w:unhideWhenUsed="1"/>
+    <w:lsdException w:name="Table Web 3" w:semiHidden="1" w:unhideWhenUsed="1"/>
     <w:lsdException w:name="Balloon Text" w:semiHidden="1" w:unhideWhenUsed="1"/>
     <w:lsdException w:name="Table Grid" w:uiPriority="39"/>
+    <w:lsdException w:name="Table Theme" w:semiHidden="1" w:unhideWhenUsed="1"/>
     <w:lsdException w:name="Placeholder Text" w:semiHidden="1"/>
     <w:lsdException w:name="No Spacing" w:uiPriority="1" w:qFormat="1"/>
     <w:lsdException w:name="Light Shading" w:uiPriority="60"/>
@@ -2303,6 +2572,22 @@
       <w:ind w:left="720"/>
       <w:contextualSpacing/>
     </w:pPr>
+  </w:style>
+  <w:style w:type="paragraph" w:styleId="NormalWeb">
+    <w:name w:val="Normal (Web)"/>
+    <w:basedOn w:val="Normal"/>
+    <w:uiPriority w:val="99"/>
+    <w:unhideWhenUsed/>
+    <w:rsid w:val="0056675E"/>
+    <w:pPr>
+      <w:spacing w:before="100" w:beforeAutospacing="1" w:after="100" w:afterAutospacing="1" w:line="240" w:lineRule="auto"/>
+    </w:pPr>
+    <w:rPr>
+      <w:rFonts w:ascii="Times New Roman" w:eastAsia="Times New Roman" w:hAnsi="Times New Roman" w:cs="Times New Roman"/>
+      <w:sz w:val="24"/>
+      <w:szCs w:val="24"/>
+      <w:lang w:bidi="ar-SA"/>
+    </w:rPr>
   </w:style>
 </w:styles>
 </file>

</xml_diff>

<commit_message>
Working build in windows
</commit_message>
<xml_diff>
--- a/1_Requirements/content_before_putting_into_readme.docx
+++ b/1_Requirements/content_before_putting_into_readme.docx
@@ -47,7 +47,15 @@
         <w:t>example,</w:t>
       </w:r>
       <w:r>
-        <w:t xml:space="preserve"> let the user enter the name "chan".</w:t>
+        <w:t xml:space="preserve"> let the user enter the name "</w:t>
+      </w:r>
+      <w:proofErr w:type="spellStart"/>
+      <w:r>
+        <w:t>chan</w:t>
+      </w:r>
+      <w:proofErr w:type="spellEnd"/>
+      <w:r>
+        <w:t>".</w:t>
       </w:r>
       <w:r>
         <w:t xml:space="preserve"> T</w:t>
@@ -282,7 +290,15 @@
         </w:tabs>
       </w:pPr>
       <w:r>
-        <w:t>The curse that witch had was they cannot kill a samurai or a king with the spell.</w:t>
+        <w:t xml:space="preserve">The curse that </w:t>
+      </w:r>
+      <w:proofErr w:type="gramStart"/>
+      <w:r>
+        <w:t>witch</w:t>
+      </w:r>
+      <w:proofErr w:type="gramEnd"/>
+      <w:r>
+        <w:t xml:space="preserve"> had was they cannot kill a samurai or a king with the spell.</w:t>
       </w:r>
     </w:p>
     <w:p>
@@ -292,7 +308,15 @@
         </w:tabs>
       </w:pPr>
       <w:r>
-        <w:t xml:space="preserve">After the samurai did not kill the witch, the king’s son took over as the next king. The new king wanted the samurai to give the light sword to him and so that he can summon the witch and kill whom ever he wanted. </w:t>
+        <w:t xml:space="preserve">After the samurai did not kill the witch, the king’s son took over as the next king. The new king wanted the samurai to give the light sword to him and so that he can summon the witch and kill </w:t>
+      </w:r>
+      <w:proofErr w:type="spellStart"/>
+      <w:r>
+        <w:t>whom ever</w:t>
+      </w:r>
+      <w:proofErr w:type="spellEnd"/>
+      <w:r>
+        <w:t xml:space="preserve"> he wanted. </w:t>
       </w:r>
     </w:p>
     <w:p>
@@ -344,10 +368,34 @@
         <w:t>that,</w:t>
       </w:r>
       <w:r>
-        <w:t xml:space="preserve"> the king is killing everybody without mercy as it is one of the qualities  that gets </w:t>
-      </w:r>
-      <w:r>
-        <w:t xml:space="preserve">to the wielder of the sword. Even the king’s father was like that but he did not changed, he was killed by the the samurai so that kingdom can be guarded. </w:t>
+        <w:t xml:space="preserve"> the king is killing everybody without mercy as it is one of the </w:t>
+      </w:r>
+      <w:proofErr w:type="gramStart"/>
+      <w:r>
+        <w:t>qualities  that</w:t>
+      </w:r>
+      <w:proofErr w:type="gramEnd"/>
+      <w:r>
+        <w:t xml:space="preserve"> gets </w:t>
+      </w:r>
+      <w:r>
+        <w:t xml:space="preserve">to the wielder of the sword. Even the king’s father was like that but he did not </w:t>
+      </w:r>
+      <w:proofErr w:type="gramStart"/>
+      <w:r>
+        <w:t>changed</w:t>
+      </w:r>
+      <w:proofErr w:type="gramEnd"/>
+      <w:r>
+        <w:t xml:space="preserve">, he was killed by the </w:t>
+      </w:r>
+      <w:proofErr w:type="spellStart"/>
+      <w:r>
+        <w:t>the</w:t>
+      </w:r>
+      <w:proofErr w:type="spellEnd"/>
+      <w:r>
+        <w:t xml:space="preserve"> samurai so that kingdom can be guarded. </w:t>
       </w:r>
     </w:p>
     <w:p>
@@ -372,7 +420,15 @@
     </w:p>
     <w:p>
       <w:r>
-        <w:t>While telling the king about his feeling and want to quit even though knowing that if he tells no to the king he would be dead.</w:t>
+        <w:t xml:space="preserve">While telling the king about his feeling and want to quit even though knowing that if he </w:t>
+      </w:r>
+      <w:proofErr w:type="gramStart"/>
+      <w:r>
+        <w:t>tells</w:t>
+      </w:r>
+      <w:proofErr w:type="gramEnd"/>
+      <w:r>
+        <w:t xml:space="preserve"> no to the king he would be dead.</w:t>
       </w:r>
     </w:p>
     <w:p>
@@ -382,7 +438,15 @@
     </w:p>
     <w:p>
       <w:r>
-        <w:t>He was missioned to kill the witches with the same technique and went on  to kill the king but he would  not be able to. He thought that he can’t remain forever like this he has to end this witch thing and killed himself.</w:t>
+        <w:t xml:space="preserve">He was missioned to kill the witches with the same technique and went </w:t>
+      </w:r>
+      <w:proofErr w:type="gramStart"/>
+      <w:r>
+        <w:t>on  to</w:t>
+      </w:r>
+      <w:proofErr w:type="gramEnd"/>
+      <w:r>
+        <w:t xml:space="preserve"> kill the king but he would  not be able to. He thought that he can’t remain forever like this he has to end this witch thing and killed himself.</w:t>
       </w:r>
     </w:p>
     <w:p>
@@ -1267,10 +1331,7 @@
     </w:p>
     <w:p>
       <w:r>
-        <w:t>This is a simple game that will make the user to apply their cognitive skills. This game above a specific difficulty (for example when a user inputs a string of length 15 characters) it feels very difficult to play</w:t>
-      </w:r>
-      <w:r>
-        <w:t xml:space="preserve">. </w:t>
+        <w:t xml:space="preserve">This is a simple game that will make the user to apply their cognitive skills. This game above a specific difficulty (for example when a user inputs a string of length 15 characters) it feels very difficult to play. </w:t>
       </w:r>
       <w:r>
         <w:t>So,</w:t>
@@ -1328,6 +1389,7 @@
           <w:bCs/>
         </w:rPr>
       </w:pPr>
+      <w:proofErr w:type="gramStart"/>
       <w:r>
         <w:rPr>
           <w:b/>
@@ -1335,6 +1397,7 @@
         </w:rPr>
         <w:t>WHERE</w:t>
       </w:r>
+      <w:proofErr w:type="gramEnd"/>
       <w:r>
         <w:rPr>
           <w:b/>
@@ -1508,13 +1571,31 @@
       </w:r>
     </w:p>
     <w:p>
-      <w:r>
-        <w:t>https://github.com/mplewis/csvtomd</w:t>
-      </w:r>
-      <w:r>
-        <w:t>/</w:t>
-      </w:r>
-    </w:p>
+      <w:hyperlink r:id="rId8" w:history="1">
+        <w:r>
+          <w:rPr>
+            <w:rStyle w:val="Hyperlink"/>
+          </w:rPr>
+          <w:t>https://github.com/mplewis/csvtomd/</w:t>
+        </w:r>
+      </w:hyperlink>
+    </w:p>
+    <w:p>
+      <w:r>
+        <w:t xml:space="preserve">How to comment in markdown files </w:t>
+      </w:r>
+    </w:p>
+    <w:p>
+      <w:hyperlink r:id="rId9" w:history="1">
+        <w:r>
+          <w:rPr>
+            <w:rStyle w:val="Hyperlink"/>
+          </w:rPr>
+          <w:t>https://gist.github.com/jonikarppinen/47dc8c1d7ab7e911f4c9</w:t>
+        </w:r>
+      </w:hyperlink>
+    </w:p>
+    <w:p/>
     <w:sectPr>
       <w:pgSz w:w="12240" w:h="15840"/>
       <w:pgMar w:top="1440" w:right="1440" w:bottom="1440" w:left="1440" w:header="708" w:footer="708" w:gutter="0"/>

</xml_diff>